<commit_message>
Added a gist for deleting queues in MSMQ
</commit_message>
<xml_diff>
--- a/Daily Outlines/Day 1 - Ninject, XAML and WPF, MVVM.docx
+++ b/Daily Outlines/Day 1 - Ninject, XAML and WPF, MVVM.docx
@@ -8,6 +8,8 @@
           <w:b/>
         </w:rPr>
       </w:pPr>
+      <w:bookmarkStart w:id="0" w:name="_GoBack"/>
+      <w:bookmarkEnd w:id="0"/>
       <w:r>
         <w:rPr>
           <w:b/>
@@ -18,21 +20,7 @@
         <w:rPr>
           <w:b/>
         </w:rPr>
-        <w:t xml:space="preserve">: </w:t>
-      </w:r>
-      <w:proofErr w:type="spellStart"/>
-      <w:r>
-        <w:rPr>
-          <w:b/>
-        </w:rPr>
-        <w:t>Ninject</w:t>
-      </w:r>
-      <w:proofErr w:type="spellEnd"/>
-      <w:r>
-        <w:rPr>
-          <w:b/>
-        </w:rPr>
-        <w:t>, XAML / WPF, MVVM</w:t>
+        <w:t>: Ninject, XAML / WPF, MVVM</w:t>
       </w:r>
     </w:p>
     <w:tbl>
@@ -118,16 +106,8 @@
               <w:rPr>
                 <w:b/>
               </w:rPr>
-              <w:t xml:space="preserve">Inversion of Control in .NET with </w:t>
-            </w:r>
-            <w:proofErr w:type="spellStart"/>
-            <w:r>
-              <w:rPr>
-                <w:b/>
-              </w:rPr>
-              <w:t>Ninject</w:t>
-            </w:r>
-            <w:proofErr w:type="spellEnd"/>
+              <w:t>Inversion of Control in .NET with Ninject</w:t>
+            </w:r>
           </w:p>
         </w:tc>
         <w:tc>
@@ -206,41 +186,17 @@
           </w:tcPr>
           <w:p>
             <w:r>
-              <w:t xml:space="preserve">What is </w:t>
-            </w:r>
-            <w:proofErr w:type="spellStart"/>
-            <w:r>
-              <w:t>IoC</w:t>
-            </w:r>
-            <w:proofErr w:type="spellEnd"/>
-            <w:r>
-              <w:t xml:space="preserve"> and DI?</w:t>
-            </w:r>
-          </w:p>
-          <w:p>
-            <w:r>
-              <w:t xml:space="preserve">Why use </w:t>
-            </w:r>
-            <w:proofErr w:type="spellStart"/>
-            <w:r>
-              <w:t>IoC</w:t>
-            </w:r>
-            <w:proofErr w:type="spellEnd"/>
-            <w:r>
-              <w:t xml:space="preserve"> and DI?</w:t>
-            </w:r>
-          </w:p>
-          <w:p>
-            <w:r>
-              <w:t xml:space="preserve">How do </w:t>
-            </w:r>
-            <w:proofErr w:type="spellStart"/>
-            <w:r>
-              <w:t>IoC</w:t>
-            </w:r>
-            <w:proofErr w:type="spellEnd"/>
-            <w:r>
-              <w:t xml:space="preserve"> and DI differ, and how do they complement each other?</w:t>
+              <w:t>What is IoC and DI?</w:t>
+            </w:r>
+          </w:p>
+          <w:p>
+            <w:r>
+              <w:t>Why use IoC and DI?</w:t>
+            </w:r>
+          </w:p>
+          <w:p>
+            <w:r>
+              <w:t>How do IoC and DI differ, and how do they complement each other?</w:t>
             </w:r>
           </w:p>
         </w:tc>
@@ -317,13 +273,8 @@
             <w:tcW w:w="2245" w:type="dxa"/>
           </w:tcPr>
           <w:p>
-            <w:proofErr w:type="spellStart"/>
-            <w:r>
-              <w:t>IoC</w:t>
-            </w:r>
-            <w:proofErr w:type="spellEnd"/>
-            <w:r>
-              <w:t xml:space="preserve"> Containers</w:t>
+            <w:r>
+              <w:t>IoC Containers</w:t>
             </w:r>
           </w:p>
         </w:tc>
@@ -334,15 +285,7 @@
           </w:tcPr>
           <w:p>
             <w:r>
-              <w:t xml:space="preserve">What is an </w:t>
-            </w:r>
-            <w:proofErr w:type="spellStart"/>
-            <w:r>
-              <w:t>IoC</w:t>
-            </w:r>
-            <w:proofErr w:type="spellEnd"/>
-            <w:r>
-              <w:t xml:space="preserve"> Container?</w:t>
+              <w:t>What is an IoC Container?</w:t>
             </w:r>
           </w:p>
           <w:p>
@@ -368,19 +311,9 @@
             <w:tcW w:w="2245" w:type="dxa"/>
           </w:tcPr>
           <w:p>
-            <w:proofErr w:type="spellStart"/>
-            <w:r>
-              <w:t>IoC</w:t>
-            </w:r>
-            <w:proofErr w:type="spellEnd"/>
-            <w:r>
-              <w:t xml:space="preserve"> with </w:t>
-            </w:r>
-            <w:proofErr w:type="spellStart"/>
-            <w:r>
-              <w:t>Ninject</w:t>
-            </w:r>
-            <w:proofErr w:type="spellEnd"/>
+            <w:r>
+              <w:t>IoC with Ninject</w:t>
+            </w:r>
           </w:p>
         </w:tc>
         <w:tc>
@@ -390,23 +323,13 @@
           </w:tcPr>
           <w:p>
             <w:r>
-              <w:t xml:space="preserve">Overview of </w:t>
-            </w:r>
-            <w:proofErr w:type="spellStart"/>
-            <w:r>
-              <w:t>Ninject</w:t>
-            </w:r>
-            <w:proofErr w:type="spellEnd"/>
-          </w:p>
-          <w:p>
-            <w:r>
-              <w:t xml:space="preserve">Setting up </w:t>
-            </w:r>
-            <w:proofErr w:type="spellStart"/>
-            <w:r>
-              <w:t>Ninject</w:t>
-            </w:r>
-            <w:proofErr w:type="spellEnd"/>
+              <w:t>Overview of Ninject</w:t>
+            </w:r>
+          </w:p>
+          <w:p>
+            <w:r>
+              <w:t>Setting up Ninject</w:t>
+            </w:r>
           </w:p>
           <w:p>
             <w:r>
@@ -415,15 +338,7 @@
           </w:p>
           <w:p>
             <w:r>
-              <w:t xml:space="preserve">Using the </w:t>
-            </w:r>
-            <w:proofErr w:type="spellStart"/>
-            <w:r>
-              <w:t>Ninject</w:t>
-            </w:r>
-            <w:proofErr w:type="spellEnd"/>
-            <w:r>
-              <w:t xml:space="preserve"> container</w:t>
+              <w:t>Using the Ninject container</w:t>
             </w:r>
           </w:p>
           <w:p>
@@ -451,13 +366,8 @@
           </w:tcPr>
           <w:p>
             <w:r>
-              <w:t xml:space="preserve">Setting up a project to use </w:t>
-            </w:r>
-            <w:proofErr w:type="spellStart"/>
-            <w:r>
-              <w:t>Ninject</w:t>
-            </w:r>
-            <w:proofErr w:type="spellEnd"/>
+              <w:t>Setting up a project to use Ninject</w:t>
+            </w:r>
           </w:p>
           <w:p>
             <w:r>
@@ -757,13 +667,8 @@
           <w:p>
             <w:r>
               <w:lastRenderedPageBreak/>
-              <w:t xml:space="preserve">Control </w:t>
-            </w:r>
-            <w:proofErr w:type="spellStart"/>
-            <w:r>
-              <w:t>templating</w:t>
-            </w:r>
-            <w:proofErr w:type="spellEnd"/>
+              <w:t>Control templating</w:t>
+            </w:r>
           </w:p>
           <w:p>
             <w:r>
@@ -778,8 +683,6 @@
             <w:tcW w:w="2245" w:type="dxa"/>
           </w:tcPr>
           <w:p>
-            <w:bookmarkStart w:id="0" w:name="_GoBack"/>
-            <w:bookmarkEnd w:id="0"/>
             <w:r>
               <w:lastRenderedPageBreak/>
               <w:t>Labs</w:t>
@@ -793,13 +696,8 @@
           </w:tcPr>
           <w:p>
             <w:r>
-              <w:t xml:space="preserve">Layout with Canvas, Grid and </w:t>
-            </w:r>
-            <w:proofErr w:type="spellStart"/>
-            <w:r>
-              <w:t>StackPanel</w:t>
-            </w:r>
-            <w:proofErr w:type="spellEnd"/>
+              <w:t>Layout with Canvas, Grid and StackPanel</w:t>
+            </w:r>
           </w:p>
           <w:p>
             <w:r>
@@ -987,13 +885,8 @@
           </w:p>
           <w:p>
             <w:r>
-              <w:t xml:space="preserve">The </w:t>
-            </w:r>
-            <w:proofErr w:type="spellStart"/>
-            <w:r>
-              <w:t>DataContext</w:t>
-            </w:r>
-            <w:proofErr w:type="spellEnd"/>
+              <w:t>The DataContext</w:t>
+            </w:r>
           </w:p>
           <w:p>
             <w:r>
@@ -1011,13 +904,8 @@
             </w:r>
           </w:p>
           <w:p>
-            <w:proofErr w:type="spellStart"/>
-            <w:r>
-              <w:t>ICommand</w:t>
-            </w:r>
-            <w:proofErr w:type="spellEnd"/>
-            <w:r>
-              <w:t xml:space="preserve"> processing</w:t>
+            <w:r>
+              <w:t>ICommand processing</w:t>
             </w:r>
           </w:p>
         </w:tc>
@@ -1049,26 +937,14 @@
             </w:r>
           </w:p>
           <w:p>
-            <w:proofErr w:type="spellStart"/>
-            <w:r>
-              <w:t>ItemsPanelTemplate</w:t>
-            </w:r>
-            <w:proofErr w:type="spellEnd"/>
-            <w:r>
-              <w:t xml:space="preserve"> and </w:t>
-            </w:r>
-            <w:proofErr w:type="spellStart"/>
-            <w:r>
-              <w:t>DataTemplate</w:t>
-            </w:r>
-            <w:proofErr w:type="spellEnd"/>
-          </w:p>
-          <w:p>
-            <w:proofErr w:type="spellStart"/>
+            <w:r>
+              <w:t>ItemsPanelTemplate and DataTemplate</w:t>
+            </w:r>
+          </w:p>
+          <w:p>
             <w:r>
               <w:t>DataTemplateSelector</w:t>
             </w:r>
-            <w:proofErr w:type="spellEnd"/>
           </w:p>
           <w:p>
             <w:r>
@@ -1105,13 +981,8 @@
           </w:p>
           <w:p>
             <w:r>
-              <w:t xml:space="preserve">Binding a list of objects to a </w:t>
-            </w:r>
-            <w:proofErr w:type="spellStart"/>
-            <w:r>
-              <w:t>listbox</w:t>
-            </w:r>
-            <w:proofErr w:type="spellEnd"/>
+              <w:t>Binding a list of objects to a listbox</w:t>
+            </w:r>
           </w:p>
         </w:tc>
       </w:tr>
@@ -1200,16 +1071,8 @@
               <w:rPr>
                 <w:b/>
               </w:rPr>
-              <w:t xml:space="preserve">troduction to MVVM with XAML and </w:t>
-            </w:r>
-            <w:proofErr w:type="spellStart"/>
-            <w:r>
-              <w:rPr>
-                <w:b/>
-              </w:rPr>
-              <w:t>Caliburn</w:t>
-            </w:r>
-            <w:proofErr w:type="spellEnd"/>
+              <w:t>troduction to MVVM with XAML and Caliburn</w:t>
+            </w:r>
           </w:p>
         </w:tc>
         <w:tc>
@@ -1351,25 +1214,12 @@
           </w:p>
           <w:p>
             <w:r>
-              <w:t xml:space="preserve">Creating an app using </w:t>
-            </w:r>
-            <w:proofErr w:type="spellStart"/>
-            <w:r>
-              <w:t>Caliburn.Micro</w:t>
-            </w:r>
-            <w:proofErr w:type="spellEnd"/>
-          </w:p>
-          <w:p>
-            <w:r>
-              <w:t xml:space="preserve">Creating a basic </w:t>
-            </w:r>
-            <w:proofErr w:type="spellStart"/>
-            <w:r>
-              <w:t>Caliburn.Micro</w:t>
-            </w:r>
-            <w:proofErr w:type="spellEnd"/>
-            <w:r>
-              <w:t xml:space="preserve"> MVVM App</w:t>
+              <w:t>Creating an app using Caliburn.Micro</w:t>
+            </w:r>
+          </w:p>
+          <w:p>
+            <w:r>
+              <w:t>Creating a basic Caliburn.Micro MVVM App</w:t>
             </w:r>
           </w:p>
         </w:tc>

</xml_diff>

<commit_message>
Final materials for Day 2
</commit_message>
<xml_diff>
--- a/Daily Outlines/Day 1 - Ninject, XAML and WPF, MVVM.docx
+++ b/Daily Outlines/Day 1 - Ninject, XAML and WPF, MVVM.docx
@@ -8,8 +8,6 @@
           <w:b/>
         </w:rPr>
       </w:pPr>
-      <w:bookmarkStart w:id="0" w:name="_GoBack"/>
-      <w:bookmarkEnd w:id="0"/>
       <w:r>
         <w:rPr>
           <w:b/>
@@ -20,7 +18,21 @@
         <w:rPr>
           <w:b/>
         </w:rPr>
-        <w:t>: Ninject, XAML / WPF, MVVM</w:t>
+        <w:t xml:space="preserve">: </w:t>
+      </w:r>
+      <w:proofErr w:type="spellStart"/>
+      <w:r>
+        <w:rPr>
+          <w:b/>
+        </w:rPr>
+        <w:t>Ninject</w:t>
+      </w:r>
+      <w:proofErr w:type="spellEnd"/>
+      <w:r>
+        <w:rPr>
+          <w:b/>
+        </w:rPr>
+        <w:t>, XAML / WPF, MVVM</w:t>
       </w:r>
     </w:p>
     <w:tbl>
@@ -106,8 +118,16 @@
               <w:rPr>
                 <w:b/>
               </w:rPr>
-              <w:t>Inversion of Control in .NET with Ninject</w:t>
-            </w:r>
+              <w:t xml:space="preserve">Inversion of Control in .NET with </w:t>
+            </w:r>
+            <w:proofErr w:type="spellStart"/>
+            <w:r>
+              <w:rPr>
+                <w:b/>
+              </w:rPr>
+              <w:t>Ninject</w:t>
+            </w:r>
+            <w:proofErr w:type="spellEnd"/>
           </w:p>
         </w:tc>
         <w:tc>
@@ -186,17 +206,41 @@
           </w:tcPr>
           <w:p>
             <w:r>
-              <w:t>What is IoC and DI?</w:t>
-            </w:r>
-          </w:p>
-          <w:p>
-            <w:r>
-              <w:t>Why use IoC and DI?</w:t>
-            </w:r>
-          </w:p>
-          <w:p>
-            <w:r>
-              <w:t>How do IoC and DI differ, and how do they complement each other?</w:t>
+              <w:t xml:space="preserve">What is </w:t>
+            </w:r>
+            <w:proofErr w:type="spellStart"/>
+            <w:r>
+              <w:t>IoC</w:t>
+            </w:r>
+            <w:proofErr w:type="spellEnd"/>
+            <w:r>
+              <w:t xml:space="preserve"> and DI?</w:t>
+            </w:r>
+          </w:p>
+          <w:p>
+            <w:r>
+              <w:t xml:space="preserve">Why use </w:t>
+            </w:r>
+            <w:proofErr w:type="spellStart"/>
+            <w:r>
+              <w:t>IoC</w:t>
+            </w:r>
+            <w:proofErr w:type="spellEnd"/>
+            <w:r>
+              <w:t xml:space="preserve"> and DI?</w:t>
+            </w:r>
+          </w:p>
+          <w:p>
+            <w:r>
+              <w:t xml:space="preserve">How do </w:t>
+            </w:r>
+            <w:proofErr w:type="spellStart"/>
+            <w:r>
+              <w:t>IoC</w:t>
+            </w:r>
+            <w:proofErr w:type="spellEnd"/>
+            <w:r>
+              <w:t xml:space="preserve"> and DI differ, and how do they complement each other?</w:t>
             </w:r>
           </w:p>
         </w:tc>
@@ -273,8 +317,13 @@
             <w:tcW w:w="2245" w:type="dxa"/>
           </w:tcPr>
           <w:p>
-            <w:r>
-              <w:t>IoC Containers</w:t>
+            <w:proofErr w:type="spellStart"/>
+            <w:r>
+              <w:t>IoC</w:t>
+            </w:r>
+            <w:proofErr w:type="spellEnd"/>
+            <w:r>
+              <w:t xml:space="preserve"> Containers</w:t>
             </w:r>
           </w:p>
         </w:tc>
@@ -285,7 +334,15 @@
           </w:tcPr>
           <w:p>
             <w:r>
-              <w:t>What is an IoC Container?</w:t>
+              <w:t xml:space="preserve">What is an </w:t>
+            </w:r>
+            <w:proofErr w:type="spellStart"/>
+            <w:r>
+              <w:t>IoC</w:t>
+            </w:r>
+            <w:proofErr w:type="spellEnd"/>
+            <w:r>
+              <w:t xml:space="preserve"> Container?</w:t>
             </w:r>
           </w:p>
           <w:p>
@@ -311,9 +368,19 @@
             <w:tcW w:w="2245" w:type="dxa"/>
           </w:tcPr>
           <w:p>
-            <w:r>
-              <w:t>IoC with Ninject</w:t>
-            </w:r>
+            <w:proofErr w:type="spellStart"/>
+            <w:r>
+              <w:t>IoC</w:t>
+            </w:r>
+            <w:proofErr w:type="spellEnd"/>
+            <w:r>
+              <w:t xml:space="preserve"> with </w:t>
+            </w:r>
+            <w:proofErr w:type="spellStart"/>
+            <w:r>
+              <w:t>Ninject</w:t>
+            </w:r>
+            <w:proofErr w:type="spellEnd"/>
           </w:p>
         </w:tc>
         <w:tc>
@@ -323,13 +390,23 @@
           </w:tcPr>
           <w:p>
             <w:r>
-              <w:t>Overview of Ninject</w:t>
-            </w:r>
-          </w:p>
-          <w:p>
-            <w:r>
-              <w:t>Setting up Ninject</w:t>
-            </w:r>
+              <w:t xml:space="preserve">Overview of </w:t>
+            </w:r>
+            <w:proofErr w:type="spellStart"/>
+            <w:r>
+              <w:t>Ninject</w:t>
+            </w:r>
+            <w:proofErr w:type="spellEnd"/>
+          </w:p>
+          <w:p>
+            <w:r>
+              <w:t xml:space="preserve">Setting up </w:t>
+            </w:r>
+            <w:proofErr w:type="spellStart"/>
+            <w:r>
+              <w:t>Ninject</w:t>
+            </w:r>
+            <w:proofErr w:type="spellEnd"/>
           </w:p>
           <w:p>
             <w:r>
@@ -338,7 +415,15 @@
           </w:p>
           <w:p>
             <w:r>
-              <w:t>Using the Ninject container</w:t>
+              <w:t xml:space="preserve">Using the </w:t>
+            </w:r>
+            <w:proofErr w:type="spellStart"/>
+            <w:r>
+              <w:t>Ninject</w:t>
+            </w:r>
+            <w:proofErr w:type="spellEnd"/>
+            <w:r>
+              <w:t xml:space="preserve"> container</w:t>
             </w:r>
           </w:p>
           <w:p>
@@ -366,8 +451,13 @@
           </w:tcPr>
           <w:p>
             <w:r>
-              <w:t>Setting up a project to use Ninject</w:t>
-            </w:r>
+              <w:t xml:space="preserve">Setting up a project to use </w:t>
+            </w:r>
+            <w:proofErr w:type="spellStart"/>
+            <w:r>
+              <w:t>Ninject</w:t>
+            </w:r>
+            <w:proofErr w:type="spellEnd"/>
           </w:p>
           <w:p>
             <w:r>
@@ -667,8 +757,13 @@
           <w:p>
             <w:r>
               <w:lastRenderedPageBreak/>
-              <w:t>Control templating</w:t>
-            </w:r>
+              <w:t xml:space="preserve">Control </w:t>
+            </w:r>
+            <w:proofErr w:type="spellStart"/>
+            <w:r>
+              <w:t>templating</w:t>
+            </w:r>
+            <w:proofErr w:type="spellEnd"/>
           </w:p>
           <w:p>
             <w:r>
@@ -696,8 +791,13 @@
           </w:tcPr>
           <w:p>
             <w:r>
-              <w:t>Layout with Canvas, Grid and StackPanel</w:t>
-            </w:r>
+              <w:t xml:space="preserve">Layout with Canvas, Grid and </w:t>
+            </w:r>
+            <w:proofErr w:type="spellStart"/>
+            <w:r>
+              <w:t>StackPanel</w:t>
+            </w:r>
+            <w:proofErr w:type="spellEnd"/>
           </w:p>
           <w:p>
             <w:r>
@@ -712,7 +812,13 @@
         </w:tc>
       </w:tr>
     </w:tbl>
-    <w:p/>
+    <w:p>
+      <w:r>
+        <w:t>\</w:t>
+      </w:r>
+      <w:bookmarkStart w:id="0" w:name="_GoBack"/>
+      <w:bookmarkEnd w:id="0"/>
+    </w:p>
     <w:tbl>
       <w:tblPr>
         <w:tblStyle w:val="TableGrid"/>
@@ -885,8 +991,13 @@
           </w:p>
           <w:p>
             <w:r>
-              <w:t>The DataContext</w:t>
-            </w:r>
+              <w:t xml:space="preserve">The </w:t>
+            </w:r>
+            <w:proofErr w:type="spellStart"/>
+            <w:r>
+              <w:t>DataContext</w:t>
+            </w:r>
+            <w:proofErr w:type="spellEnd"/>
           </w:p>
           <w:p>
             <w:r>
@@ -904,8 +1015,13 @@
             </w:r>
           </w:p>
           <w:p>
-            <w:r>
-              <w:t>ICommand processing</w:t>
+            <w:proofErr w:type="spellStart"/>
+            <w:r>
+              <w:t>ICommand</w:t>
+            </w:r>
+            <w:proofErr w:type="spellEnd"/>
+            <w:r>
+              <w:t xml:space="preserve"> processing</w:t>
             </w:r>
           </w:p>
         </w:tc>
@@ -937,14 +1053,26 @@
             </w:r>
           </w:p>
           <w:p>
-            <w:r>
-              <w:t>ItemsPanelTemplate and DataTemplate</w:t>
-            </w:r>
-          </w:p>
-          <w:p>
+            <w:proofErr w:type="spellStart"/>
+            <w:r>
+              <w:t>ItemsPanelTemplate</w:t>
+            </w:r>
+            <w:proofErr w:type="spellEnd"/>
+            <w:r>
+              <w:t xml:space="preserve"> and </w:t>
+            </w:r>
+            <w:proofErr w:type="spellStart"/>
+            <w:r>
+              <w:t>DataTemplate</w:t>
+            </w:r>
+            <w:proofErr w:type="spellEnd"/>
+          </w:p>
+          <w:p>
+            <w:proofErr w:type="spellStart"/>
             <w:r>
               <w:t>DataTemplateSelector</w:t>
             </w:r>
+            <w:proofErr w:type="spellEnd"/>
           </w:p>
           <w:p>
             <w:r>
@@ -981,8 +1109,13 @@
           </w:p>
           <w:p>
             <w:r>
-              <w:t>Binding a list of objects to a listbox</w:t>
-            </w:r>
+              <w:t xml:space="preserve">Binding a list of objects to a </w:t>
+            </w:r>
+            <w:proofErr w:type="spellStart"/>
+            <w:r>
+              <w:t>listbox</w:t>
+            </w:r>
+            <w:proofErr w:type="spellEnd"/>
           </w:p>
         </w:tc>
       </w:tr>
@@ -1071,8 +1204,16 @@
               <w:rPr>
                 <w:b/>
               </w:rPr>
-              <w:t>troduction to MVVM with XAML and Caliburn</w:t>
-            </w:r>
+              <w:t xml:space="preserve">troduction to MVVM with XAML and </w:t>
+            </w:r>
+            <w:proofErr w:type="spellStart"/>
+            <w:r>
+              <w:rPr>
+                <w:b/>
+              </w:rPr>
+              <w:t>Caliburn</w:t>
+            </w:r>
+            <w:proofErr w:type="spellEnd"/>
           </w:p>
         </w:tc>
         <w:tc>
@@ -1214,12 +1355,25 @@
           </w:p>
           <w:p>
             <w:r>
-              <w:t>Creating an app using Caliburn.Micro</w:t>
-            </w:r>
-          </w:p>
-          <w:p>
-            <w:r>
-              <w:t>Creating a basic Caliburn.Micro MVVM App</w:t>
+              <w:t xml:space="preserve">Creating an app using </w:t>
+            </w:r>
+            <w:proofErr w:type="spellStart"/>
+            <w:r>
+              <w:t>Caliburn.Micro</w:t>
+            </w:r>
+            <w:proofErr w:type="spellEnd"/>
+          </w:p>
+          <w:p>
+            <w:r>
+              <w:t xml:space="preserve">Creating a basic </w:t>
+            </w:r>
+            <w:proofErr w:type="spellStart"/>
+            <w:r>
+              <w:t>Caliburn.Micro</w:t>
+            </w:r>
+            <w:proofErr w:type="spellEnd"/>
+            <w:r>
+              <w:t xml:space="preserve"> MVVM App</w:t>
             </w:r>
           </w:p>
         </w:tc>

</xml_diff>